<commit_message>
Ingreso de info en la seccion-servicios
</commit_message>
<xml_diff>
--- a/Página Web/Contenidos página web.docx
+++ b/Página Web/Contenidos página web.docx
@@ -1,6 +1,6 @@
 
 <file path=word/document.xml><?xml version="1.0" encoding="utf-8"?>
-<w:document xmlns:wpc="http://schemas.microsoft.com/office/word/2010/wordprocessingCanvas" xmlns:mo="http://schemas.microsoft.com/office/mac/office/2008/main" xmlns:mc="http://schemas.openxmlformats.org/markup-compatibility/2006" xmlns:mv="urn:schemas-microsoft-com:mac:vml" xmlns:o="urn:schemas-microsoft-com:office:office" xmlns:r="http://schemas.openxmlformats.org/officeDocument/2006/relationships" xmlns:m="http://schemas.openxmlformats.org/officeDocument/2006/math" xmlns:v="urn:schemas-microsoft-com:vml" xmlns:wp14="http://schemas.microsoft.com/office/word/2010/wordprocessingDrawing" xmlns:wp="http://schemas.openxmlformats.org/drawingml/2006/wordprocessingDrawing" xmlns:w10="urn:schemas-microsoft-com:office:word" xmlns:w="http://schemas.openxmlformats.org/wordprocessingml/2006/main" xmlns:w14="http://schemas.microsoft.com/office/word/2010/wordml" xmlns:w15="http://schemas.microsoft.com/office/word/2012/wordml" xmlns:wpg="http://schemas.microsoft.com/office/word/2010/wordprocessingGroup" xmlns:wpi="http://schemas.microsoft.com/office/word/2010/wordprocessingInk" xmlns:wne="http://schemas.microsoft.com/office/word/2006/wordml" xmlns:wps="http://schemas.microsoft.com/office/word/2010/wordprocessingShape" mc:Ignorable="w14 w15 wp14">
+<w:document xmlns:wpc="http://schemas.microsoft.com/office/word/2010/wordprocessingCanvas" xmlns:cx="http://schemas.microsoft.com/office/drawing/2014/chartex" xmlns:cx1="http://schemas.microsoft.com/office/drawing/2015/9/8/chartex" xmlns:cx2="http://schemas.microsoft.com/office/drawing/2015/10/21/chartex" xmlns:cx3="http://schemas.microsoft.com/office/drawing/2016/5/9/chartex" xmlns:cx4="http://schemas.microsoft.com/office/drawing/2016/5/10/chartex" xmlns:cx5="http://schemas.microsoft.com/office/drawing/2016/5/11/chartex" xmlns:cx6="http://schemas.microsoft.com/office/drawing/2016/5/12/chartex" xmlns:cx7="http://schemas.microsoft.com/office/drawing/2016/5/13/chartex" xmlns:cx8="http://schemas.microsoft.com/office/drawing/2016/5/14/chartex" xmlns:mc="http://schemas.openxmlformats.org/markup-compatibility/2006" xmlns:aink="http://schemas.microsoft.com/office/drawing/2016/ink" xmlns:am3d="http://schemas.microsoft.com/office/drawing/2017/model3d" xmlns:o="urn:schemas-microsoft-com:office:office" xmlns:r="http://schemas.openxmlformats.org/officeDocument/2006/relationships" xmlns:m="http://schemas.openxmlformats.org/officeDocument/2006/math" xmlns:v="urn:schemas-microsoft-com:vml" xmlns:wp14="http://schemas.microsoft.com/office/word/2010/wordprocessingDrawing" xmlns:wp="http://schemas.openxmlformats.org/drawingml/2006/wordprocessingDrawing" xmlns:w10="urn:schemas-microsoft-com:office:word" xmlns:w="http://schemas.openxmlformats.org/wordprocessingml/2006/main" xmlns:w14="http://schemas.microsoft.com/office/word/2010/wordml" xmlns:w15="http://schemas.microsoft.com/office/word/2012/wordml" xmlns:w16cid="http://schemas.microsoft.com/office/word/2016/wordml/cid" xmlns:w16se="http://schemas.microsoft.com/office/word/2015/wordml/symex" xmlns:wpg="http://schemas.microsoft.com/office/word/2010/wordprocessingGroup" xmlns:wpi="http://schemas.microsoft.com/office/word/2010/wordprocessingInk" xmlns:wne="http://schemas.microsoft.com/office/word/2006/wordml" xmlns:wps="http://schemas.microsoft.com/office/word/2010/wordprocessingShape" mc:Ignorable="w14 w15 w16se w16cid wp14">
   <w:body>
     <w:p>
       <w:pPr>
@@ -11,25 +11,107 @@
           <w:b/>
         </w:rPr>
       </w:pPr>
+      <w:r>
+        <w:rPr>
+          <w:b/>
+        </w:rPr>
+        <w:t>Propuesta c</w:t>
+      </w:r>
+      <w:r>
+        <w:rPr>
+          <w:b/>
+        </w:rPr>
+        <w:t>ontenidos página web</w:t>
+      </w:r>
+    </w:p>
+    <w:p/>
+    <w:p>
+      <w:pPr>
+        <w:pStyle w:val="Prrafodelista"/>
+        <w:numPr>
+          <w:ilvl w:val="0"/>
+          <w:numId w:val="1"/>
+        </w:numPr>
+        <w:ind w:left="284" w:hanging="284"/>
+      </w:pPr>
+      <w:r>
+        <w:t>Quiénes Somos</w:t>
+      </w:r>
+    </w:p>
+    <w:p>
+      <w:pPr>
+        <w:pStyle w:val="Prrafodelista"/>
+        <w:numPr>
+          <w:ilvl w:val="0"/>
+          <w:numId w:val="2"/>
+        </w:numPr>
+      </w:pPr>
+      <w:r>
+        <w:t>Fundación – propósito</w:t>
+      </w:r>
+    </w:p>
+    <w:p>
+      <w:pPr>
+        <w:pStyle w:val="Prrafodelista"/>
+        <w:numPr>
+          <w:ilvl w:val="0"/>
+          <w:numId w:val="2"/>
+        </w:numPr>
+      </w:pPr>
+      <w:r>
+        <w:t>Misión</w:t>
+      </w:r>
+    </w:p>
+    <w:p>
+      <w:pPr>
+        <w:pStyle w:val="Prrafodelista"/>
+        <w:numPr>
+          <w:ilvl w:val="0"/>
+          <w:numId w:val="2"/>
+        </w:numPr>
+      </w:pPr>
+      <w:r>
+        <w:t>Visión</w:t>
+      </w:r>
+      <w:r>
+        <w:t xml:space="preserve"> </w:t>
+      </w:r>
       <w:bookmarkStart w:id="0" w:name="_GoBack"/>
       <w:bookmarkEnd w:id="0"/>
-      <w:r>
-        <w:rPr>
-          <w:b/>
-        </w:rPr>
-        <w:t>Propuesta c</w:t>
-      </w:r>
-      <w:r>
-        <w:rPr>
-          <w:b/>
-        </w:rPr>
-        <w:t>ontenidos página web</w:t>
-      </w:r>
-    </w:p>
-    <w:p/>
-    <w:p>
-      <w:pPr>
-        <w:pStyle w:val="ListParagraph"/>
+    </w:p>
+    <w:p>
+      <w:pPr>
+        <w:pStyle w:val="Prrafodelista"/>
+        <w:numPr>
+          <w:ilvl w:val="0"/>
+          <w:numId w:val="2"/>
+        </w:numPr>
+      </w:pPr>
+      <w:r>
+        <w:t>Valores</w:t>
+      </w:r>
+    </w:p>
+    <w:p>
+      <w:pPr>
+        <w:pStyle w:val="Prrafodelista"/>
+        <w:numPr>
+          <w:ilvl w:val="0"/>
+          <w:numId w:val="2"/>
+        </w:numPr>
+      </w:pPr>
+      <w:r>
+        <w:t>Estructura</w:t>
+      </w:r>
+    </w:p>
+    <w:p>
+      <w:pPr>
+        <w:pStyle w:val="Prrafodelista"/>
+        <w:ind w:left="284"/>
+      </w:pPr>
+    </w:p>
+    <w:p>
+      <w:pPr>
+        <w:pStyle w:val="Prrafodelista"/>
         <w:numPr>
           <w:ilvl w:val="0"/>
           <w:numId w:val="1"/>
@@ -37,78 +119,178 @@
         <w:ind w:left="284" w:hanging="284"/>
       </w:pPr>
       <w:r>
-        <w:t>Quiénes Somos</w:t>
-      </w:r>
-    </w:p>
-    <w:p>
-      <w:pPr>
-        <w:pStyle w:val="ListParagraph"/>
+        <w:t>Nuestros Líderes</w:t>
+      </w:r>
+    </w:p>
+    <w:p>
+      <w:pPr>
+        <w:pStyle w:val="Prrafodelista"/>
         <w:numPr>
           <w:ilvl w:val="0"/>
           <w:numId w:val="2"/>
         </w:numPr>
       </w:pPr>
       <w:r>
-        <w:t>Fundación – propósito</w:t>
-      </w:r>
-    </w:p>
-    <w:p>
-      <w:pPr>
-        <w:pStyle w:val="ListParagraph"/>
+        <w:t>Generalidad del equipo</w:t>
+      </w:r>
+    </w:p>
+    <w:p>
+      <w:pPr>
+        <w:pStyle w:val="Prrafodelista"/>
         <w:numPr>
           <w:ilvl w:val="0"/>
           <w:numId w:val="2"/>
         </w:numPr>
       </w:pPr>
       <w:r>
-        <w:t>Misión</w:t>
-      </w:r>
-    </w:p>
-    <w:p>
-      <w:pPr>
-        <w:pStyle w:val="ListParagraph"/>
+        <w:t xml:space="preserve">Socio 1 – Foto </w:t>
+      </w:r>
+      <w:r>
+        <w:t>–</w:t>
+      </w:r>
+      <w:r>
+        <w:t xml:space="preserve"> correo</w:t>
+      </w:r>
+      <w:r>
+        <w:t xml:space="preserve"> (perfil)</w:t>
+      </w:r>
+    </w:p>
+    <w:p>
+      <w:pPr>
+        <w:pStyle w:val="Prrafodelista"/>
         <w:numPr>
           <w:ilvl w:val="0"/>
           <w:numId w:val="2"/>
         </w:numPr>
       </w:pPr>
       <w:r>
-        <w:t>Visión</w:t>
-      </w:r>
-    </w:p>
-    <w:p>
-      <w:pPr>
-        <w:pStyle w:val="ListParagraph"/>
+        <w:t>Socio 2 – Foto – correo</w:t>
+      </w:r>
+      <w:r>
+        <w:t xml:space="preserve"> (perfil)</w:t>
+      </w:r>
+    </w:p>
+    <w:p>
+      <w:pPr>
+        <w:pStyle w:val="Prrafodelista"/>
         <w:numPr>
           <w:ilvl w:val="0"/>
           <w:numId w:val="2"/>
         </w:numPr>
       </w:pPr>
       <w:r>
-        <w:t>Valores</w:t>
-      </w:r>
-    </w:p>
-    <w:p>
-      <w:pPr>
-        <w:pStyle w:val="ListParagraph"/>
+        <w:t xml:space="preserve">Socio 3 – Foto </w:t>
+      </w:r>
+      <w:r>
+        <w:t>–</w:t>
+      </w:r>
+      <w:r>
+        <w:t xml:space="preserve"> correo</w:t>
+      </w:r>
+      <w:r>
+        <w:t xml:space="preserve"> (perfil)</w:t>
+      </w:r>
+    </w:p>
+    <w:p>
+      <w:pPr>
+        <w:pStyle w:val="Prrafodelista"/>
+        <w:ind w:left="284"/>
+      </w:pPr>
+    </w:p>
+    <w:p>
+      <w:pPr>
+        <w:pStyle w:val="Prrafodelista"/>
+        <w:numPr>
+          <w:ilvl w:val="0"/>
+          <w:numId w:val="1"/>
+        </w:numPr>
+        <w:ind w:left="284" w:hanging="284"/>
+      </w:pPr>
+      <w:r>
+        <w:t>Nuestros Servicios</w:t>
+      </w:r>
+    </w:p>
+    <w:p>
+      <w:pPr>
+        <w:pStyle w:val="Prrafodelista"/>
         <w:numPr>
           <w:ilvl w:val="0"/>
           <w:numId w:val="2"/>
         </w:numPr>
       </w:pPr>
       <w:r>
-        <w:t>Estructura</w:t>
-      </w:r>
-    </w:p>
-    <w:p>
-      <w:pPr>
-        <w:pStyle w:val="ListParagraph"/>
+        <w:t>Calidad de datos</w:t>
+      </w:r>
+    </w:p>
+    <w:p>
+      <w:pPr>
+        <w:pStyle w:val="Prrafodelista"/>
+        <w:numPr>
+          <w:ilvl w:val="0"/>
+          <w:numId w:val="2"/>
+        </w:numPr>
+      </w:pPr>
+      <w:r>
+        <w:t>Integración y gestión de datos</w:t>
+      </w:r>
+    </w:p>
+    <w:p>
+      <w:pPr>
+        <w:pStyle w:val="Prrafodelista"/>
+        <w:numPr>
+          <w:ilvl w:val="0"/>
+          <w:numId w:val="2"/>
+        </w:numPr>
+      </w:pPr>
+      <w:r>
+        <w:t>Visualización de datos</w:t>
+      </w:r>
+    </w:p>
+    <w:p>
+      <w:pPr>
+        <w:pStyle w:val="Prrafodelista"/>
+        <w:numPr>
+          <w:ilvl w:val="0"/>
+          <w:numId w:val="2"/>
+        </w:numPr>
+      </w:pPr>
+      <w:r>
+        <w:t>Diseño, construcción e implementación de modelos de datos estadísticos y predictivos</w:t>
+      </w:r>
+    </w:p>
+    <w:p>
+      <w:pPr>
+        <w:pStyle w:val="Prrafodelista"/>
+        <w:numPr>
+          <w:ilvl w:val="0"/>
+          <w:numId w:val="2"/>
+        </w:numPr>
+      </w:pPr>
+      <w:r>
+        <w:t>Gobierno de información</w:t>
+      </w:r>
+    </w:p>
+    <w:p>
+      <w:pPr>
+        <w:pStyle w:val="Prrafodelista"/>
+        <w:numPr>
+          <w:ilvl w:val="0"/>
+          <w:numId w:val="2"/>
+        </w:numPr>
+      </w:pPr>
+      <w:r>
+        <w:t>Asesoría estratégica y operativa</w:t>
+      </w:r>
+    </w:p>
+    <w:p>
+      <w:pPr>
+        <w:pStyle w:val="Prrafodelista"/>
         <w:ind w:left="284"/>
       </w:pPr>
     </w:p>
     <w:p>
       <w:pPr>
-        <w:pStyle w:val="ListParagraph"/>
+        <w:pStyle w:val="Prrafodelista"/>
         <w:numPr>
           <w:ilvl w:val="0"/>
           <w:numId w:val="1"/>
@@ -116,87 +298,85 @@
         <w:ind w:left="284" w:hanging="284"/>
       </w:pPr>
       <w:r>
-        <w:t>Nuestros Líderes</w:t>
-      </w:r>
-    </w:p>
-    <w:p>
-      <w:pPr>
-        <w:pStyle w:val="ListParagraph"/>
+        <w:t>Centro de Formación DATAR</w:t>
+      </w:r>
+    </w:p>
+    <w:p>
+      <w:pPr>
+        <w:pStyle w:val="Prrafodelista"/>
         <w:numPr>
           <w:ilvl w:val="0"/>
           <w:numId w:val="2"/>
         </w:numPr>
       </w:pPr>
       <w:r>
-        <w:t>Generalidad del equipo</w:t>
-      </w:r>
-    </w:p>
-    <w:p>
-      <w:pPr>
-        <w:pStyle w:val="ListParagraph"/>
+        <w:t>Cursos Técnicos</w:t>
+      </w:r>
+    </w:p>
+    <w:p>
+      <w:pPr>
+        <w:pStyle w:val="Prrafodelista"/>
         <w:numPr>
           <w:ilvl w:val="0"/>
           <w:numId w:val="2"/>
         </w:numPr>
       </w:pPr>
       <w:r>
-        <w:t xml:space="preserve">Socio 1 – Foto </w:t>
-      </w:r>
-      <w:r>
-        <w:t>–</w:t>
-      </w:r>
-      <w:r>
-        <w:t xml:space="preserve"> correo</w:t>
-      </w:r>
-      <w:r>
-        <w:t xml:space="preserve"> (perfil)</w:t>
-      </w:r>
-    </w:p>
-    <w:p>
-      <w:pPr>
-        <w:pStyle w:val="ListParagraph"/>
+        <w:t>Cursos Analíticos</w:t>
+      </w:r>
+    </w:p>
+    <w:p>
+      <w:pPr>
+        <w:pStyle w:val="Prrafodelista"/>
         <w:numPr>
           <w:ilvl w:val="0"/>
           <w:numId w:val="2"/>
         </w:numPr>
       </w:pPr>
       <w:r>
-        <w:t>Socio 2 – Foto – correo</w:t>
-      </w:r>
-      <w:r>
-        <w:t xml:space="preserve"> (perfil)</w:t>
-      </w:r>
-    </w:p>
-    <w:p>
-      <w:pPr>
-        <w:pStyle w:val="ListParagraph"/>
+        <w:t>Cursos de Gestión</w:t>
+      </w:r>
+    </w:p>
+    <w:p>
+      <w:pPr>
+        <w:pStyle w:val="Prrafodelista"/>
+        <w:ind w:left="284"/>
+      </w:pPr>
+    </w:p>
+    <w:p>
+      <w:pPr>
+        <w:pStyle w:val="Prrafodelista"/>
+        <w:numPr>
+          <w:ilvl w:val="0"/>
+          <w:numId w:val="1"/>
+        </w:numPr>
+        <w:ind w:left="284" w:hanging="284"/>
+      </w:pPr>
+      <w:r>
+        <w:t>Contáctenos</w:t>
+      </w:r>
+    </w:p>
+    <w:p>
+      <w:pPr>
+        <w:pStyle w:val="Prrafodelista"/>
         <w:numPr>
           <w:ilvl w:val="0"/>
           <w:numId w:val="2"/>
         </w:numPr>
       </w:pPr>
       <w:r>
-        <w:t xml:space="preserve">Socio 3 – Foto </w:t>
-      </w:r>
-      <w:r>
-        <w:t>–</w:t>
-      </w:r>
-      <w:r>
-        <w:t xml:space="preserve"> correo</w:t>
-      </w:r>
-      <w:r>
-        <w:t xml:space="preserve"> (perfil)</w:t>
-      </w:r>
-    </w:p>
-    <w:p>
-      <w:pPr>
-        <w:pStyle w:val="ListParagraph"/>
+        <w:t>Formulario</w:t>
+      </w:r>
+    </w:p>
+    <w:p>
+      <w:pPr>
+        <w:pStyle w:val="Prrafodelista"/>
         <w:ind w:left="284"/>
       </w:pPr>
     </w:p>
     <w:p>
       <w:pPr>
-        <w:pStyle w:val="ListParagraph"/>
+        <w:pStyle w:val="Prrafodelista"/>
         <w:numPr>
           <w:ilvl w:val="0"/>
           <w:numId w:val="1"/>
@@ -204,90 +384,54 @@
         <w:ind w:left="284" w:hanging="284"/>
       </w:pPr>
       <w:r>
-        <w:t>Nuestros Servicios</w:t>
-      </w:r>
-    </w:p>
-    <w:p>
-      <w:pPr>
-        <w:pStyle w:val="ListParagraph"/>
+        <w:t>Publicaciones</w:t>
+      </w:r>
+    </w:p>
+    <w:p>
+      <w:pPr>
+        <w:pStyle w:val="Prrafodelista"/>
         <w:numPr>
           <w:ilvl w:val="0"/>
           <w:numId w:val="2"/>
         </w:numPr>
       </w:pPr>
       <w:r>
-        <w:t>Calidad de datos</w:t>
-      </w:r>
-    </w:p>
-    <w:p>
-      <w:pPr>
-        <w:pStyle w:val="ListParagraph"/>
+        <w:t>Tecnología</w:t>
+      </w:r>
+    </w:p>
+    <w:p>
+      <w:pPr>
+        <w:pStyle w:val="Prrafodelista"/>
         <w:numPr>
           <w:ilvl w:val="0"/>
           <w:numId w:val="2"/>
         </w:numPr>
       </w:pPr>
       <w:r>
-        <w:t>Integración y gestión de datos</w:t>
-      </w:r>
-    </w:p>
-    <w:p>
-      <w:pPr>
-        <w:pStyle w:val="ListParagraph"/>
+        <w:t>Gestión de información y datos</w:t>
+      </w:r>
+    </w:p>
+    <w:p>
+      <w:pPr>
+        <w:pStyle w:val="Prrafodelista"/>
         <w:numPr>
           <w:ilvl w:val="0"/>
           <w:numId w:val="2"/>
         </w:numPr>
       </w:pPr>
       <w:r>
-        <w:t>Visualización de datos</w:t>
-      </w:r>
-    </w:p>
-    <w:p>
-      <w:pPr>
-        <w:pStyle w:val="ListParagraph"/>
-        <w:numPr>
-          <w:ilvl w:val="0"/>
-          <w:numId w:val="2"/>
-        </w:numPr>
-      </w:pPr>
-      <w:r>
-        <w:t>Diseño, construcción e implementación de modelos de datos estadísticos y predictivos</w:t>
-      </w:r>
-    </w:p>
-    <w:p>
-      <w:pPr>
-        <w:pStyle w:val="ListParagraph"/>
-        <w:numPr>
-          <w:ilvl w:val="0"/>
-          <w:numId w:val="2"/>
-        </w:numPr>
-      </w:pPr>
-      <w:r>
-        <w:t>Gobierno de información</w:t>
-      </w:r>
-    </w:p>
-    <w:p>
-      <w:pPr>
-        <w:pStyle w:val="ListParagraph"/>
-        <w:numPr>
-          <w:ilvl w:val="0"/>
-          <w:numId w:val="2"/>
-        </w:numPr>
-      </w:pPr>
-      <w:r>
-        <w:t>Asesoría estratégica y operativa</w:t>
-      </w:r>
-    </w:p>
-    <w:p>
-      <w:pPr>
-        <w:pStyle w:val="ListParagraph"/>
+        <w:t>Negocio</w:t>
+      </w:r>
+    </w:p>
+    <w:p>
+      <w:pPr>
+        <w:pStyle w:val="Prrafodelista"/>
         <w:ind w:left="284"/>
       </w:pPr>
     </w:p>
     <w:p>
       <w:pPr>
-        <w:pStyle w:val="ListParagraph"/>
+        <w:pStyle w:val="Prrafodelista"/>
         <w:numPr>
           <w:ilvl w:val="0"/>
           <w:numId w:val="1"/>
@@ -295,153 +439,12 @@
         <w:ind w:left="284" w:hanging="284"/>
       </w:pPr>
       <w:r>
-        <w:t>Centro de Formación DATAR</w:t>
-      </w:r>
-    </w:p>
-    <w:p>
-      <w:pPr>
-        <w:pStyle w:val="ListParagraph"/>
-        <w:numPr>
-          <w:ilvl w:val="0"/>
-          <w:numId w:val="2"/>
-        </w:numPr>
-      </w:pPr>
-      <w:r>
-        <w:t>Cursos Técnicos</w:t>
-      </w:r>
-    </w:p>
-    <w:p>
-      <w:pPr>
-        <w:pStyle w:val="ListParagraph"/>
-        <w:numPr>
-          <w:ilvl w:val="0"/>
-          <w:numId w:val="2"/>
-        </w:numPr>
-      </w:pPr>
-      <w:r>
-        <w:t>Cursos Analíticos</w:t>
-      </w:r>
-    </w:p>
-    <w:p>
-      <w:pPr>
-        <w:pStyle w:val="ListParagraph"/>
-        <w:numPr>
-          <w:ilvl w:val="0"/>
-          <w:numId w:val="2"/>
-        </w:numPr>
-      </w:pPr>
-      <w:r>
-        <w:t>Cursos de Gestión</w:t>
-      </w:r>
-    </w:p>
-    <w:p>
-      <w:pPr>
-        <w:pStyle w:val="ListParagraph"/>
-        <w:ind w:left="284"/>
-      </w:pPr>
-    </w:p>
-    <w:p>
-      <w:pPr>
-        <w:pStyle w:val="ListParagraph"/>
-        <w:numPr>
-          <w:ilvl w:val="0"/>
-          <w:numId w:val="1"/>
-        </w:numPr>
-        <w:ind w:left="284" w:hanging="284"/>
-      </w:pPr>
-      <w:r>
-        <w:t>Contáctenos</w:t>
-      </w:r>
-    </w:p>
-    <w:p>
-      <w:pPr>
-        <w:pStyle w:val="ListParagraph"/>
-        <w:numPr>
-          <w:ilvl w:val="0"/>
-          <w:numId w:val="2"/>
-        </w:numPr>
-      </w:pPr>
-      <w:r>
-        <w:t>Formulario</w:t>
-      </w:r>
-    </w:p>
-    <w:p>
-      <w:pPr>
-        <w:pStyle w:val="ListParagraph"/>
-        <w:ind w:left="284"/>
-      </w:pPr>
-    </w:p>
-    <w:p>
-      <w:pPr>
-        <w:pStyle w:val="ListParagraph"/>
-        <w:numPr>
-          <w:ilvl w:val="0"/>
-          <w:numId w:val="1"/>
-        </w:numPr>
-        <w:ind w:left="284" w:hanging="284"/>
-      </w:pPr>
-      <w:r>
-        <w:t>Publicaciones</w:t>
-      </w:r>
-    </w:p>
-    <w:p>
-      <w:pPr>
-        <w:pStyle w:val="ListParagraph"/>
-        <w:numPr>
-          <w:ilvl w:val="0"/>
-          <w:numId w:val="2"/>
-        </w:numPr>
-      </w:pPr>
-      <w:r>
-        <w:t>Tecnología</w:t>
-      </w:r>
-    </w:p>
-    <w:p>
-      <w:pPr>
-        <w:pStyle w:val="ListParagraph"/>
-        <w:numPr>
-          <w:ilvl w:val="0"/>
-          <w:numId w:val="2"/>
-        </w:numPr>
-      </w:pPr>
-      <w:r>
-        <w:t>Gestión de información y datos</w:t>
-      </w:r>
-    </w:p>
-    <w:p>
-      <w:pPr>
-        <w:pStyle w:val="ListParagraph"/>
-        <w:numPr>
-          <w:ilvl w:val="0"/>
-          <w:numId w:val="2"/>
-        </w:numPr>
-      </w:pPr>
-      <w:r>
-        <w:t>Negocio</w:t>
-      </w:r>
-    </w:p>
-    <w:p>
-      <w:pPr>
-        <w:pStyle w:val="ListParagraph"/>
-        <w:ind w:left="284"/>
-      </w:pPr>
-    </w:p>
-    <w:p>
-      <w:pPr>
-        <w:pStyle w:val="ListParagraph"/>
-        <w:numPr>
-          <w:ilvl w:val="0"/>
-          <w:numId w:val="1"/>
-        </w:numPr>
-        <w:ind w:left="284" w:hanging="284"/>
-      </w:pPr>
-      <w:r>
         <w:t>Información general</w:t>
       </w:r>
     </w:p>
     <w:p>
       <w:pPr>
-        <w:pStyle w:val="ListParagraph"/>
+        <w:pStyle w:val="Prrafodelista"/>
         <w:numPr>
           <w:ilvl w:val="0"/>
           <w:numId w:val="3"/>
@@ -453,7 +456,7 @@
     </w:p>
     <w:p>
       <w:pPr>
-        <w:pStyle w:val="ListParagraph"/>
+        <w:pStyle w:val="Prrafodelista"/>
         <w:numPr>
           <w:ilvl w:val="0"/>
           <w:numId w:val="3"/>
@@ -465,7 +468,7 @@
     </w:p>
     <w:p>
       <w:pPr>
-        <w:pStyle w:val="ListParagraph"/>
+        <w:pStyle w:val="Prrafodelista"/>
         <w:numPr>
           <w:ilvl w:val="0"/>
           <w:numId w:val="3"/>
@@ -477,7 +480,7 @@
     </w:p>
     <w:p>
       <w:pPr>
-        <w:pStyle w:val="ListParagraph"/>
+        <w:pStyle w:val="Prrafodelista"/>
         <w:numPr>
           <w:ilvl w:val="0"/>
           <w:numId w:val="3"/>
@@ -875,7 +878,7 @@
     </w:p>
     <w:p>
       <w:pPr>
-        <w:pStyle w:val="ListParagraph"/>
+        <w:pStyle w:val="Prrafodelista"/>
         <w:numPr>
           <w:ilvl w:val="0"/>
           <w:numId w:val="6"/>
@@ -897,7 +900,7 @@
     </w:p>
     <w:p>
       <w:pPr>
-        <w:pStyle w:val="ListParagraph"/>
+        <w:pStyle w:val="Prrafodelista"/>
         <w:numPr>
           <w:ilvl w:val="0"/>
           <w:numId w:val="6"/>
@@ -914,18 +917,12 @@
         <w:rPr>
           <w:lang w:val="es-ES"/>
         </w:rPr>
-        <w:t>Integrida</w:t>
-      </w:r>
-      <w:r>
-        <w:rPr>
-          <w:lang w:val="es-ES"/>
-        </w:rPr>
-        <w:t>d</w:t>
-      </w:r>
-    </w:p>
-    <w:p>
-      <w:pPr>
-        <w:pStyle w:val="ListParagraph"/>
+        <w:t>Integridad</w:t>
+      </w:r>
+    </w:p>
+    <w:p>
+      <w:pPr>
+        <w:pStyle w:val="Prrafodelista"/>
         <w:numPr>
           <w:ilvl w:val="0"/>
           <w:numId w:val="6"/>
@@ -947,7 +944,7 @@
     </w:p>
     <w:p>
       <w:pPr>
-        <w:pStyle w:val="ListParagraph"/>
+        <w:pStyle w:val="Prrafodelista"/>
         <w:numPr>
           <w:ilvl w:val="0"/>
           <w:numId w:val="6"/>
@@ -969,7 +966,7 @@
     </w:p>
     <w:p>
       <w:pPr>
-        <w:pStyle w:val="ListParagraph"/>
+        <w:pStyle w:val="Prrafodelista"/>
         <w:numPr>
           <w:ilvl w:val="0"/>
           <w:numId w:val="6"/>
@@ -1057,7 +1054,7 @@
     </w:p>
     <w:p>
       <w:pPr>
-        <w:pStyle w:val="ListParagraph"/>
+        <w:pStyle w:val="Prrafodelista"/>
         <w:numPr>
           <w:ilvl w:val="0"/>
           <w:numId w:val="4"/>
@@ -1210,7 +1207,7 @@
     </w:p>
     <w:p>
       <w:pPr>
-        <w:pStyle w:val="ListParagraph"/>
+        <w:pStyle w:val="Prrafodelista"/>
         <w:numPr>
           <w:ilvl w:val="0"/>
           <w:numId w:val="4"/>
@@ -1371,7 +1368,7 @@
     </w:p>
     <w:p>
       <w:pPr>
-        <w:pStyle w:val="ListParagraph"/>
+        <w:pStyle w:val="Prrafodelista"/>
         <w:numPr>
           <w:ilvl w:val="0"/>
           <w:numId w:val="7"/>
@@ -1505,7 +1502,7 @@
     </w:p>
     <w:p>
       <w:pPr>
-        <w:pStyle w:val="ListParagraph"/>
+        <w:pStyle w:val="Prrafodelista"/>
         <w:numPr>
           <w:ilvl w:val="0"/>
           <w:numId w:val="7"/>
@@ -1583,31 +1580,7 @@
         <w:rPr>
           <w:lang w:val="es-ES"/>
         </w:rPr>
-        <w:t xml:space="preserve"> obtención de información e</w:t>
-      </w:r>
-      <w:r>
-        <w:rPr>
-          <w:lang w:val="es-ES"/>
-        </w:rPr>
-        <w:t xml:space="preserve">n bases de datos de gran tamaño, a fin de </w:t>
-      </w:r>
-      <w:r>
-        <w:rPr>
-          <w:lang w:val="es-ES"/>
-        </w:rPr>
-        <w:t>mejorar</w:t>
-      </w:r>
-      <w:r>
-        <w:rPr>
-          <w:lang w:val="es-ES"/>
-        </w:rPr>
-        <w:t xml:space="preserve"> </w:t>
-      </w:r>
-      <w:r>
-        <w:rPr>
-          <w:lang w:val="es-ES"/>
-        </w:rPr>
-        <w:t>la calidad y la fiabilidad de la toma de decisiones empresariales</w:t>
+        <w:t xml:space="preserve"> obtención de información en bases de datos de gran tamaño, a fin de mejorar la calidad y la fiabilidad de la toma de decisiones empresariales</w:t>
       </w:r>
       <w:r>
         <w:rPr>
@@ -1618,7 +1591,7 @@
     </w:p>
     <w:p>
       <w:pPr>
-        <w:pStyle w:val="ListParagraph"/>
+        <w:pStyle w:val="Prrafodelista"/>
         <w:numPr>
           <w:ilvl w:val="0"/>
           <w:numId w:val="7"/>
@@ -1776,7 +1749,7 @@
     </w:p>
     <w:p>
       <w:pPr>
-        <w:pStyle w:val="ListParagraph"/>
+        <w:pStyle w:val="Prrafodelista"/>
         <w:numPr>
           <w:ilvl w:val="0"/>
           <w:numId w:val="7"/>
@@ -1889,150 +1862,37 @@
         </w:rPr>
         <w:t xml:space="preserve">planeación estratégica, </w:t>
       </w:r>
-      <w:proofErr w:type="spellStart"/>
       <w:r>
         <w:rPr>
           <w:bCs/>
-          <w:lang w:val="en-US"/>
-        </w:rPr>
-        <w:t>mercadeo</w:t>
-      </w:r>
-      <w:proofErr w:type="spellEnd"/>
+        </w:rPr>
+        <w:t xml:space="preserve">mercadeo y </w:t>
+      </w:r>
+      <w:proofErr w:type="gramStart"/>
       <w:r>
         <w:rPr>
           <w:bCs/>
-          <w:lang w:val="en-US"/>
+        </w:rPr>
+        <w:t>comunicación,  gestión</w:t>
+      </w:r>
+      <w:proofErr w:type="gramEnd"/>
+      <w:r>
+        <w:rPr>
+          <w:bCs/>
+        </w:rPr>
+        <w:t xml:space="preserve"> del talento humano, gestión del cambio</w:t>
+      </w:r>
+      <w:r>
+        <w:rPr>
+          <w:lang w:val="es-ES"/>
         </w:rPr>
         <w:t xml:space="preserve"> y </w:t>
       </w:r>
-      <w:proofErr w:type="spellStart"/>
-      <w:proofErr w:type="gramStart"/>
       <w:r>
         <w:rPr>
           <w:bCs/>
-          <w:lang w:val="en-US"/>
-        </w:rPr>
-        <w:t>comunicación</w:t>
-      </w:r>
-      <w:proofErr w:type="spellEnd"/>
-      <w:r>
-        <w:rPr>
-          <w:bCs/>
-          <w:lang w:val="en-US"/>
-        </w:rPr>
-        <w:t xml:space="preserve">,  </w:t>
-      </w:r>
-      <w:proofErr w:type="spellStart"/>
-      <w:r>
-        <w:rPr>
-          <w:bCs/>
-          <w:lang w:val="en-US"/>
-        </w:rPr>
-        <w:t>gestión</w:t>
-      </w:r>
-      <w:proofErr w:type="spellEnd"/>
-      <w:proofErr w:type="gramEnd"/>
-      <w:r>
-        <w:rPr>
-          <w:bCs/>
-          <w:lang w:val="en-US"/>
-        </w:rPr>
-        <w:t xml:space="preserve"> del </w:t>
-      </w:r>
-      <w:proofErr w:type="spellStart"/>
-      <w:r>
-        <w:rPr>
-          <w:bCs/>
-          <w:lang w:val="en-US"/>
-        </w:rPr>
-        <w:t>talento</w:t>
-      </w:r>
-      <w:proofErr w:type="spellEnd"/>
-      <w:r>
-        <w:rPr>
-          <w:bCs/>
-          <w:lang w:val="en-US"/>
-        </w:rPr>
-        <w:t xml:space="preserve"> </w:t>
-      </w:r>
-      <w:proofErr w:type="spellStart"/>
-      <w:r>
-        <w:rPr>
-          <w:bCs/>
-          <w:lang w:val="en-US"/>
-        </w:rPr>
-        <w:t>humano</w:t>
-      </w:r>
-      <w:proofErr w:type="spellEnd"/>
-      <w:r>
-        <w:rPr>
-          <w:bCs/>
-          <w:lang w:val="en-US"/>
-        </w:rPr>
-        <w:t xml:space="preserve">, </w:t>
-      </w:r>
-      <w:proofErr w:type="spellStart"/>
-      <w:r>
-        <w:rPr>
-          <w:bCs/>
-          <w:lang w:val="en-US"/>
-        </w:rPr>
-        <w:t>gestión</w:t>
-      </w:r>
-      <w:proofErr w:type="spellEnd"/>
-      <w:r>
-        <w:rPr>
-          <w:bCs/>
-          <w:lang w:val="en-US"/>
-        </w:rPr>
-        <w:t xml:space="preserve"> del </w:t>
-      </w:r>
-      <w:proofErr w:type="spellStart"/>
-      <w:r>
-        <w:rPr>
-          <w:bCs/>
-          <w:lang w:val="en-US"/>
-        </w:rPr>
-        <w:t>cambio</w:t>
-      </w:r>
-      <w:proofErr w:type="spellEnd"/>
-      <w:r>
-        <w:rPr>
-          <w:lang w:val="es-ES"/>
-        </w:rPr>
-        <w:t xml:space="preserve"> y </w:t>
-      </w:r>
-      <w:proofErr w:type="spellStart"/>
-      <w:r>
-        <w:rPr>
-          <w:bCs/>
-          <w:lang w:val="en-US"/>
-        </w:rPr>
-        <w:t>gestión</w:t>
-      </w:r>
-      <w:proofErr w:type="spellEnd"/>
-      <w:r>
-        <w:rPr>
-          <w:bCs/>
-          <w:lang w:val="en-US"/>
-        </w:rPr>
-        <w:t xml:space="preserve"> de </w:t>
-      </w:r>
-      <w:proofErr w:type="spellStart"/>
-      <w:r>
-        <w:rPr>
-          <w:bCs/>
-          <w:lang w:val="en-US"/>
-        </w:rPr>
-        <w:t>procesos</w:t>
-      </w:r>
-      <w:proofErr w:type="spellEnd"/>
-      <w:r>
-        <w:rPr>
-          <w:bCs/>
-          <w:lang w:val="en-US"/>
-        </w:rPr>
-        <w:t>.</w:t>
+        </w:rPr>
+        <w:t>gestión de procesos.</w:t>
       </w:r>
     </w:p>
     <w:p>
@@ -2076,7 +1936,7 @@
     </w:p>
     <w:p>
       <w:pPr>
-        <w:pStyle w:val="ListParagraph"/>
+        <w:pStyle w:val="Prrafodelista"/>
         <w:numPr>
           <w:ilvl w:val="0"/>
           <w:numId w:val="14"/>
@@ -2143,7 +2003,7 @@
     </w:p>
     <w:p>
       <w:pPr>
-        <w:pStyle w:val="ListParagraph"/>
+        <w:pStyle w:val="Prrafodelista"/>
         <w:numPr>
           <w:ilvl w:val="0"/>
           <w:numId w:val="13"/>
@@ -2172,7 +2032,7 @@
     </w:p>
     <w:p>
       <w:pPr>
-        <w:pStyle w:val="ListParagraph"/>
+        <w:pStyle w:val="Prrafodelista"/>
         <w:numPr>
           <w:ilvl w:val="0"/>
           <w:numId w:val="13"/>
@@ -2192,7 +2052,7 @@
     </w:p>
     <w:p>
       <w:pPr>
-        <w:pStyle w:val="ListParagraph"/>
+        <w:pStyle w:val="Prrafodelista"/>
         <w:numPr>
           <w:ilvl w:val="0"/>
           <w:numId w:val="13"/>
@@ -2221,7 +2081,7 @@
     </w:p>
     <w:p>
       <w:pPr>
-        <w:pStyle w:val="ListParagraph"/>
+        <w:pStyle w:val="Prrafodelista"/>
         <w:numPr>
           <w:ilvl w:val="0"/>
           <w:numId w:val="13"/>
@@ -2241,7 +2101,7 @@
     </w:p>
     <w:p>
       <w:pPr>
-        <w:pStyle w:val="ListParagraph"/>
+        <w:pStyle w:val="Prrafodelista"/>
         <w:ind w:left="1800"/>
         <w:rPr>
           <w:color w:val="000000" w:themeColor="text1"/>
@@ -2251,7 +2111,7 @@
     </w:p>
     <w:p>
       <w:pPr>
-        <w:pStyle w:val="ListParagraph"/>
+        <w:pStyle w:val="Prrafodelista"/>
         <w:numPr>
           <w:ilvl w:val="0"/>
           <w:numId w:val="14"/>
@@ -2347,7 +2207,7 @@
     </w:p>
     <w:p>
       <w:pPr>
-        <w:pStyle w:val="ListParagraph"/>
+        <w:pStyle w:val="Prrafodelista"/>
         <w:numPr>
           <w:ilvl w:val="0"/>
           <w:numId w:val="13"/>
@@ -2367,7 +2227,7 @@
     </w:p>
     <w:p>
       <w:pPr>
-        <w:pStyle w:val="ListParagraph"/>
+        <w:pStyle w:val="Prrafodelista"/>
         <w:numPr>
           <w:ilvl w:val="0"/>
           <w:numId w:val="13"/>
@@ -2396,7 +2256,7 @@
     </w:p>
     <w:p>
       <w:pPr>
-        <w:pStyle w:val="ListParagraph"/>
+        <w:pStyle w:val="Prrafodelista"/>
         <w:numPr>
           <w:ilvl w:val="0"/>
           <w:numId w:val="13"/>
@@ -2416,7 +2276,7 @@
     </w:p>
     <w:p>
       <w:pPr>
-        <w:pStyle w:val="ListParagraph"/>
+        <w:pStyle w:val="Prrafodelista"/>
         <w:numPr>
           <w:ilvl w:val="0"/>
           <w:numId w:val="13"/>
@@ -2450,7 +2310,7 @@
     </w:p>
     <w:p>
       <w:pPr>
-        <w:pStyle w:val="ListParagraph"/>
+        <w:pStyle w:val="Prrafodelista"/>
         <w:numPr>
           <w:ilvl w:val="0"/>
           <w:numId w:val="13"/>
@@ -2470,7 +2330,7 @@
     </w:p>
     <w:p>
       <w:pPr>
-        <w:pStyle w:val="ListParagraph"/>
+        <w:pStyle w:val="Prrafodelista"/>
         <w:numPr>
           <w:ilvl w:val="0"/>
           <w:numId w:val="13"/>
@@ -2620,7 +2480,6 @@
           <w:b/>
           <w:color w:val="0070C0"/>
           <w:sz w:val="28"/>
-          <w:lang w:val="en-US"/>
         </w:rPr>
       </w:pPr>
     </w:p>
@@ -2645,7 +2504,7 @@
     </w:p>
     <w:p>
       <w:pPr>
-        <w:pStyle w:val="ListParagraph"/>
+        <w:pStyle w:val="Prrafodelista"/>
         <w:numPr>
           <w:ilvl w:val="0"/>
           <w:numId w:val="13"/>
@@ -2690,7 +2549,7 @@
     </w:p>
     <w:p>
       <w:pPr>
-        <w:pStyle w:val="ListParagraph"/>
+        <w:pStyle w:val="Prrafodelista"/>
         <w:numPr>
           <w:ilvl w:val="0"/>
           <w:numId w:val="13"/>
@@ -2710,7 +2569,7 @@
     </w:p>
     <w:p>
       <w:pPr>
-        <w:pStyle w:val="ListParagraph"/>
+        <w:pStyle w:val="Prrafodelista"/>
         <w:numPr>
           <w:ilvl w:val="0"/>
           <w:numId w:val="13"/>
@@ -2845,8 +2704,8 @@
 </file>
 
 <file path=word/numbering.xml><?xml version="1.0" encoding="utf-8"?>
-<w:numbering xmlns:wpc="http://schemas.microsoft.com/office/word/2010/wordprocessingCanvas" xmlns:mo="http://schemas.microsoft.com/office/mac/office/2008/main" xmlns:mc="http://schemas.openxmlformats.org/markup-compatibility/2006" xmlns:mv="urn:schemas-microsoft-com:mac:vml" xmlns:o="urn:schemas-microsoft-com:office:office" xmlns:r="http://schemas.openxmlformats.org/officeDocument/2006/relationships" xmlns:m="http://schemas.openxmlformats.org/officeDocument/2006/math" xmlns:v="urn:schemas-microsoft-com:vml" xmlns:wp14="http://schemas.microsoft.com/office/word/2010/wordprocessingDrawing" xmlns:wp="http://schemas.openxmlformats.org/drawingml/2006/wordprocessingDrawing" xmlns:w10="urn:schemas-microsoft-com:office:word" xmlns:w="http://schemas.openxmlformats.org/wordprocessingml/2006/main" xmlns:w14="http://schemas.microsoft.com/office/word/2010/wordml" xmlns:w15="http://schemas.microsoft.com/office/word/2012/wordml" xmlns:wpg="http://schemas.microsoft.com/office/word/2010/wordprocessingGroup" xmlns:wpi="http://schemas.microsoft.com/office/word/2010/wordprocessingInk" xmlns:wne="http://schemas.microsoft.com/office/word/2006/wordml" xmlns:wps="http://schemas.microsoft.com/office/word/2010/wordprocessingShape" mc:Ignorable="w14 w15 wp14">
-  <w:abstractNum w:abstractNumId="0">
+<w:numbering xmlns:wpc="http://schemas.microsoft.com/office/word/2010/wordprocessingCanvas" xmlns:cx="http://schemas.microsoft.com/office/drawing/2014/chartex" xmlns:cx1="http://schemas.microsoft.com/office/drawing/2015/9/8/chartex" xmlns:cx2="http://schemas.microsoft.com/office/drawing/2015/10/21/chartex" xmlns:cx3="http://schemas.microsoft.com/office/drawing/2016/5/9/chartex" xmlns:cx4="http://schemas.microsoft.com/office/drawing/2016/5/10/chartex" xmlns:cx5="http://schemas.microsoft.com/office/drawing/2016/5/11/chartex" xmlns:cx6="http://schemas.microsoft.com/office/drawing/2016/5/12/chartex" xmlns:cx7="http://schemas.microsoft.com/office/drawing/2016/5/13/chartex" xmlns:cx8="http://schemas.microsoft.com/office/drawing/2016/5/14/chartex" xmlns:mc="http://schemas.openxmlformats.org/markup-compatibility/2006" xmlns:aink="http://schemas.microsoft.com/office/drawing/2016/ink" xmlns:am3d="http://schemas.microsoft.com/office/drawing/2017/model3d" xmlns:o="urn:schemas-microsoft-com:office:office" xmlns:r="http://schemas.openxmlformats.org/officeDocument/2006/relationships" xmlns:m="http://schemas.openxmlformats.org/officeDocument/2006/math" xmlns:v="urn:schemas-microsoft-com:vml" xmlns:wp14="http://schemas.microsoft.com/office/word/2010/wordprocessingDrawing" xmlns:wp="http://schemas.openxmlformats.org/drawingml/2006/wordprocessingDrawing" xmlns:w10="urn:schemas-microsoft-com:office:word" xmlns:w="http://schemas.openxmlformats.org/wordprocessingml/2006/main" xmlns:w14="http://schemas.microsoft.com/office/word/2010/wordml" xmlns:w15="http://schemas.microsoft.com/office/word/2012/wordml" xmlns:w16cid="http://schemas.microsoft.com/office/word/2016/wordml/cid" xmlns:w16se="http://schemas.microsoft.com/office/word/2015/wordml/symex" xmlns:wpg="http://schemas.microsoft.com/office/word/2010/wordprocessingGroup" xmlns:wpi="http://schemas.microsoft.com/office/word/2010/wordprocessingInk" xmlns:wne="http://schemas.microsoft.com/office/word/2006/wordml" xmlns:wps="http://schemas.microsoft.com/office/word/2010/wordprocessingShape" mc:Ignorable="w14 w15 w16se w16cid wp14">
+  <w:abstractNum w:abstractNumId="0" w15:restartNumberingAfterBreak="0">
     <w:nsid w:val="01327F07"/>
     <w:multiLevelType w:val="hybridMultilevel"/>
     <w:tmpl w:val="FB464032"/>
@@ -2959,7 +2818,7 @@
       </w:rPr>
     </w:lvl>
   </w:abstractNum>
-  <w:abstractNum w:abstractNumId="1">
+  <w:abstractNum w:abstractNumId="1" w15:restartNumberingAfterBreak="0">
     <w:nsid w:val="0597344D"/>
     <w:multiLevelType w:val="hybridMultilevel"/>
     <w:tmpl w:val="35764E80"/>
@@ -3072,7 +2931,7 @@
       </w:rPr>
     </w:lvl>
   </w:abstractNum>
-  <w:abstractNum w:abstractNumId="2">
+  <w:abstractNum w:abstractNumId="2" w15:restartNumberingAfterBreak="0">
     <w:nsid w:val="0C984C6E"/>
     <w:multiLevelType w:val="hybridMultilevel"/>
     <w:tmpl w:val="BD6C8DF6"/>
@@ -3212,7 +3071,7 @@
       </w:rPr>
     </w:lvl>
   </w:abstractNum>
-  <w:abstractNum w:abstractNumId="3">
+  <w:abstractNum w:abstractNumId="3" w15:restartNumberingAfterBreak="0">
     <w:nsid w:val="3C751AF4"/>
     <w:multiLevelType w:val="hybridMultilevel"/>
     <w:tmpl w:val="6200FB24"/>
@@ -3352,7 +3211,7 @@
       </w:rPr>
     </w:lvl>
   </w:abstractNum>
-  <w:abstractNum w:abstractNumId="4">
+  <w:abstractNum w:abstractNumId="4" w15:restartNumberingAfterBreak="0">
     <w:nsid w:val="4CBF6EF6"/>
     <w:multiLevelType w:val="hybridMultilevel"/>
     <w:tmpl w:val="4EC06EC0"/>
@@ -3492,7 +3351,7 @@
       </w:rPr>
     </w:lvl>
   </w:abstractNum>
-  <w:abstractNum w:abstractNumId="5">
+  <w:abstractNum w:abstractNumId="5" w15:restartNumberingAfterBreak="0">
     <w:nsid w:val="4DBE3211"/>
     <w:multiLevelType w:val="hybridMultilevel"/>
     <w:tmpl w:val="D654E278"/>
@@ -3631,7 +3490,7 @@
       </w:rPr>
     </w:lvl>
   </w:abstractNum>
-  <w:abstractNum w:abstractNumId="6">
+  <w:abstractNum w:abstractNumId="6" w15:restartNumberingAfterBreak="0">
     <w:nsid w:val="62162633"/>
     <w:multiLevelType w:val="hybridMultilevel"/>
     <w:tmpl w:val="7C147C0E"/>
@@ -3747,7 +3606,7 @@
       </w:rPr>
     </w:lvl>
   </w:abstractNum>
-  <w:abstractNum w:abstractNumId="7">
+  <w:abstractNum w:abstractNumId="7" w15:restartNumberingAfterBreak="0">
     <w:nsid w:val="635F7954"/>
     <w:multiLevelType w:val="hybridMultilevel"/>
     <w:tmpl w:val="9DD0C8BA"/>
@@ -3887,7 +3746,7 @@
       </w:rPr>
     </w:lvl>
   </w:abstractNum>
-  <w:abstractNum w:abstractNumId="8">
+  <w:abstractNum w:abstractNumId="8" w15:restartNumberingAfterBreak="0">
     <w:nsid w:val="63840E3A"/>
     <w:multiLevelType w:val="hybridMultilevel"/>
     <w:tmpl w:val="E90AE3BA"/>
@@ -4000,7 +3859,7 @@
       </w:rPr>
     </w:lvl>
   </w:abstractNum>
-  <w:abstractNum w:abstractNumId="9">
+  <w:abstractNum w:abstractNumId="9" w15:restartNumberingAfterBreak="0">
     <w:nsid w:val="63BE3E02"/>
     <w:multiLevelType w:val="hybridMultilevel"/>
     <w:tmpl w:val="A4062418"/>
@@ -4113,7 +3972,7 @@
       </w:rPr>
     </w:lvl>
   </w:abstractNum>
-  <w:abstractNum w:abstractNumId="10">
+  <w:abstractNum w:abstractNumId="10" w15:restartNumberingAfterBreak="0">
     <w:nsid w:val="671B4EA3"/>
     <w:multiLevelType w:val="hybridMultilevel"/>
     <w:tmpl w:val="03A63724"/>
@@ -4252,7 +4111,7 @@
       </w:rPr>
     </w:lvl>
   </w:abstractNum>
-  <w:abstractNum w:abstractNumId="11">
+  <w:abstractNum w:abstractNumId="11" w15:restartNumberingAfterBreak="0">
     <w:nsid w:val="695B05A6"/>
     <w:multiLevelType w:val="hybridMultilevel"/>
     <w:tmpl w:val="E3EA47DA"/>
@@ -4365,7 +4224,7 @@
       </w:rPr>
     </w:lvl>
   </w:abstractNum>
-  <w:abstractNum w:abstractNumId="12">
+  <w:abstractNum w:abstractNumId="12" w15:restartNumberingAfterBreak="0">
     <w:nsid w:val="788433E0"/>
     <w:multiLevelType w:val="hybridMultilevel"/>
     <w:tmpl w:val="C9BE28F6"/>
@@ -4454,7 +4313,7 @@
       </w:pPr>
     </w:lvl>
   </w:abstractNum>
-  <w:abstractNum w:abstractNumId="13">
+  <w:abstractNum w:abstractNumId="13" w15:restartNumberingAfterBreak="0">
     <w:nsid w:val="7FF4101E"/>
     <w:multiLevelType w:val="hybridMultilevel"/>
     <w:tmpl w:val="E9CCB42A"/>
@@ -4613,7 +4472,7 @@
 </file>
 
 <file path=word/styles.xml><?xml version="1.0" encoding="utf-8"?>
-<w:styles xmlns:mc="http://schemas.openxmlformats.org/markup-compatibility/2006" xmlns:r="http://schemas.openxmlformats.org/officeDocument/2006/relationships" xmlns:w="http://schemas.openxmlformats.org/wordprocessingml/2006/main" xmlns:w14="http://schemas.microsoft.com/office/word/2010/wordml" xmlns:w15="http://schemas.microsoft.com/office/word/2012/wordml" mc:Ignorable="w14 w15">
+<w:styles xmlns:mc="http://schemas.openxmlformats.org/markup-compatibility/2006" xmlns:r="http://schemas.openxmlformats.org/officeDocument/2006/relationships" xmlns:w="http://schemas.openxmlformats.org/wordprocessingml/2006/main" xmlns:w14="http://schemas.microsoft.com/office/word/2010/wordml" xmlns:w15="http://schemas.microsoft.com/office/word/2012/wordml" xmlns:w16cid="http://schemas.microsoft.com/office/word/2016/wordml/cid" xmlns:w16se="http://schemas.microsoft.com/office/word/2015/wordml/symex" mc:Ignorable="w14 w15 w16se w16cid">
   <w:docDefaults>
     <w:rPrDefault>
       <w:rPr>
@@ -4629,7 +4488,7 @@
       </w:pPr>
     </w:pPrDefault>
   </w:docDefaults>
-  <w:latentStyles w:defLockedState="0" w:defUIPriority="99" w:defSemiHidden="0" w:defUnhideWhenUsed="0" w:defQFormat="0" w:count="382">
+  <w:latentStyles w:defLockedState="0" w:defUIPriority="99" w:defSemiHidden="0" w:defUnhideWhenUsed="0" w:defQFormat="0" w:count="375">
     <w:lsdException w:name="Normal" w:uiPriority="0" w:qFormat="1"/>
     <w:lsdException w:name="heading 1" w:uiPriority="9" w:qFormat="1"/>
     <w:lsdException w:name="heading 2" w:semiHidden="1" w:uiPriority="9" w:unhideWhenUsed="1" w:qFormat="1"/>
@@ -5009,11 +4868,11 @@
     <w:qFormat/>
     <w:rsid w:val="005E1E7B"/>
   </w:style>
-  <w:style w:type="paragraph" w:styleId="Heading9">
+  <w:style w:type="paragraph" w:styleId="Ttulo9">
     <w:name w:val="heading 9"/>
     <w:basedOn w:val="Normal"/>
     <w:next w:val="Normal"/>
-    <w:link w:val="Heading9Char"/>
+    <w:link w:val="Ttulo9Car"/>
     <w:qFormat/>
     <w:rsid w:val="000D32DE"/>
     <w:pPr>
@@ -5030,12 +4889,13 @@
       <w:lang w:val="es-ES"/>
     </w:rPr>
   </w:style>
-  <w:style w:type="character" w:default="1" w:styleId="DefaultParagraphFont">
+  <w:style w:type="character" w:default="1" w:styleId="Fuentedeprrafopredeter">
     <w:name w:val="Default Paragraph Font"/>
     <w:uiPriority w:val="1"/>
+    <w:semiHidden/>
     <w:unhideWhenUsed/>
   </w:style>
-  <w:style w:type="table" w:default="1" w:styleId="TableNormal">
+  <w:style w:type="table" w:default="1" w:styleId="Tablanormal">
     <w:name w:val="Normal Table"/>
     <w:uiPriority w:val="99"/>
     <w:semiHidden/>
@@ -5050,13 +4910,13 @@
       </w:tblCellMar>
     </w:tblPr>
   </w:style>
-  <w:style w:type="numbering" w:default="1" w:styleId="NoList">
+  <w:style w:type="numbering" w:default="1" w:styleId="Sinlista">
     <w:name w:val="No List"/>
     <w:uiPriority w:val="99"/>
     <w:semiHidden/>
     <w:unhideWhenUsed/>
   </w:style>
-  <w:style w:type="paragraph" w:styleId="ListParagraph">
+  <w:style w:type="paragraph" w:styleId="Prrafodelista">
     <w:name w:val="List Paragraph"/>
     <w:basedOn w:val="Normal"/>
     <w:uiPriority w:val="34"/>
@@ -5099,13 +4959,13 @@
   </w:style>
   <w:style w:type="character" w:customStyle="1" w:styleId="s1">
     <w:name w:val="s1"/>
-    <w:basedOn w:val="DefaultParagraphFont"/>
+    <w:basedOn w:val="Fuentedeprrafopredeter"/>
     <w:rsid w:val="00A87546"/>
   </w:style>
-  <w:style w:type="character" w:customStyle="1" w:styleId="Heading9Char">
-    <w:name w:val="Heading 9 Char"/>
-    <w:basedOn w:val="DefaultParagraphFont"/>
-    <w:link w:val="Heading9"/>
+  <w:style w:type="character" w:customStyle="1" w:styleId="Ttulo9Car">
+    <w:name w:val="Título 9 Car"/>
+    <w:basedOn w:val="Fuentedeprrafopredeter"/>
+    <w:link w:val="Ttulo9"/>
     <w:rsid w:val="000D32DE"/>
     <w:rPr>
       <w:rFonts w:ascii="Arial" w:eastAsia="Times New Roman" w:hAnsi="Arial" w:cs="Times New Roman"/>

</xml_diff>